<commit_message>
feat: entrega do projeto final
</commit_message>
<xml_diff>
--- a/docs/Documentacao Tecnica DataGirls - Projeto Final IBM.docx
+++ b/docs/Documentacao Tecnica DataGirls - Projeto Final IBM.docx
@@ -108,7 +108,15 @@
       </w:r>
       <w:proofErr w:type="gramEnd"/>
       <w:r>
-        <w:t xml:space="preserve"> interface do Airflow pode ser acessada em http://localhost:8080, onde a DAG `</w:t>
+        <w:t xml:space="preserve"> interface do Airflow pode ser acessada em http://localhost:8080, </w:t>
+      </w:r>
+      <w:proofErr w:type="spellStart"/>
+      <w:r>
+        <w:t>onde</w:t>
+      </w:r>
+      <w:proofErr w:type="spellEnd"/>
+      <w:r>
+        <w:t xml:space="preserve"> a DAG `</w:t>
       </w:r>
       <w:proofErr w:type="spellStart"/>
       <w:r>
@@ -209,7 +217,15 @@
       </w:r>
       <w:r>
         <w:br/>
-        <w:t xml:space="preserve">O próximo </w:t>
+        <w:t xml:space="preserve">O </w:t>
+      </w:r>
+      <w:proofErr w:type="spellStart"/>
+      <w:r>
+        <w:t>próximo</w:t>
+      </w:r>
+      <w:proofErr w:type="spellEnd"/>
+      <w:r>
+        <w:t xml:space="preserve"> </w:t>
       </w:r>
       <w:proofErr w:type="spellStart"/>
       <w:r>
@@ -249,7 +265,58 @@
       </w:r>
       <w:proofErr w:type="spellEnd"/>
       <w:r>
-        <w:t xml:space="preserve"> dados no BigQuery, onde serão organizados em tabelas e disponibilizados para análise.</w:t>
+        <w:t xml:space="preserve"> dados no </w:t>
+      </w:r>
+      <w:proofErr w:type="spellStart"/>
+      <w:r>
+        <w:t>BigQuery</w:t>
+      </w:r>
+      <w:proofErr w:type="spellEnd"/>
+      <w:r>
+        <w:t xml:space="preserve">, </w:t>
+      </w:r>
+      <w:proofErr w:type="spellStart"/>
+      <w:r>
+        <w:t>onde</w:t>
+      </w:r>
+      <w:proofErr w:type="spellEnd"/>
+      <w:r>
+        <w:t xml:space="preserve"> </w:t>
+      </w:r>
+      <w:proofErr w:type="spellStart"/>
+      <w:r>
+        <w:t>for</w:t>
+      </w:r>
+      <w:r>
+        <w:t>ão</w:t>
+      </w:r>
+      <w:proofErr w:type="spellEnd"/>
+      <w:r>
+        <w:t xml:space="preserve"> </w:t>
+      </w:r>
+      <w:proofErr w:type="spellStart"/>
+      <w:r>
+        <w:t>organizados</w:t>
+      </w:r>
+      <w:proofErr w:type="spellEnd"/>
+      <w:r>
+        <w:t xml:space="preserve"> </w:t>
+      </w:r>
+      <w:proofErr w:type="spellStart"/>
+      <w:r>
+        <w:t>em</w:t>
+      </w:r>
+      <w:proofErr w:type="spellEnd"/>
+      <w:r>
+        <w:t xml:space="preserve"> </w:t>
+      </w:r>
+      <w:proofErr w:type="spellStart"/>
+      <w:r>
+        <w:t>tabelas</w:t>
+      </w:r>
+      <w:proofErr w:type="spellEnd"/>
+      <w:r>
+        <w:t xml:space="preserve"> e disponibilizados para análise.</w:t>
       </w:r>
       <w:r>
         <w:br/>
@@ -261,7 +328,15 @@
       </w:r>
       <w:proofErr w:type="spellEnd"/>
       <w:r>
-        <w:t xml:space="preserve"> desenvolvido </w:t>
+        <w:t xml:space="preserve"> </w:t>
+      </w:r>
+      <w:proofErr w:type="spellStart"/>
+      <w:r>
+        <w:t>desenvolvido</w:t>
+      </w:r>
+      <w:proofErr w:type="spellEnd"/>
+      <w:r>
+        <w:t xml:space="preserve"> </w:t>
       </w:r>
       <w:proofErr w:type="spellStart"/>
       <w:r>
@@ -293,7 +368,20 @@
       </w:r>
       <w:proofErr w:type="spellEnd"/>
       <w:r>
-        <w:t xml:space="preserve"> do BigQuery.</w:t>
+        <w:t xml:space="preserve"> do </w:t>
+      </w:r>
+      <w:proofErr w:type="spellStart"/>
+      <w:r>
+        <w:t>BigQuery</w:t>
+      </w:r>
+      <w:proofErr w:type="spellEnd"/>
+      <w:r>
+        <w:t>.</w:t>
+      </w:r>
+    </w:p>
+    <w:p>
+      <w:r>
+        <w:t>https://lookerstudio.google.com/reporting/4c51f089-1699-4ecb-bb05-adedb49ba6d5</w:t>
       </w:r>
     </w:p>
     <w:p>

</xml_diff>